<commit_message>
Add Change from Shop
</commit_message>
<xml_diff>
--- a/Added-Word-Doc.docx
+++ b/Added-Word-Doc.docx
@@ -1,16 +1,34 @@
 
 <file path=word/document.xml><?xml version="1.0" encoding="utf-8"?>
-<w:document xmlns:wpc="http://schemas.microsoft.com/office/word/2010/wordprocessingCanvas" xmlns:mo="http://schemas.microsoft.com/office/mac/office/2008/main" xmlns:mc="http://schemas.openxmlformats.org/markup-compatibility/2006" xmlns:mv="urn:schemas-microsoft-com:mac:vml" xmlns:o="urn:schemas-microsoft-com:office:office" xmlns:r="http://schemas.openxmlformats.org/officeDocument/2006/relationships" xmlns:m="http://schemas.openxmlformats.org/officeDocument/2006/math" xmlns:v="urn:schemas-microsoft-com:vml" xmlns:wp14="http://schemas.microsoft.com/office/word/2010/wordprocessingDrawing" xmlns:wp="http://schemas.openxmlformats.org/drawingml/2006/wordprocessingDrawing" xmlns:w10="urn:schemas-microsoft-com:office:word" xmlns:w="http://schemas.openxmlformats.org/wordprocessingml/2006/main" xmlns:w14="http://schemas.microsoft.com/office/word/2010/wordml" xmlns:w15="http://schemas.microsoft.com/office/word/2012/wordml" xmlns:wpg="http://schemas.microsoft.com/office/word/2010/wordprocessingGroup" xmlns:wpi="http://schemas.microsoft.com/office/word/2010/wordprocessingInk" xmlns:wne="http://schemas.microsoft.com/office/word/2006/wordml" xmlns:wps="http://schemas.microsoft.com/office/word/2010/wordprocessingShape" mc:Ignorable="w14 w15 wp14">
+<w:document xmlns:wpc="http://schemas.microsoft.com/office/word/2010/wordprocessingCanvas" xmlns:mc="http://schemas.openxmlformats.org/markup-compatibility/2006" xmlns:o="urn:schemas-microsoft-com:office:office" xmlns:r="http://schemas.openxmlformats.org/officeDocument/2006/relationships" xmlns:m="http://schemas.openxmlformats.org/officeDocument/2006/math" xmlns:v="urn:schemas-microsoft-com:vml" xmlns:wp14="http://schemas.microsoft.com/office/word/2010/wordprocessingDrawing" xmlns:wp="http://schemas.openxmlformats.org/drawingml/2006/wordprocessingDrawing" xmlns:w10="urn:schemas-microsoft-com:office:word" xmlns:w="http://schemas.openxmlformats.org/wordprocessingml/2006/main" xmlns:w14="http://schemas.microsoft.com/office/word/2010/wordml" xmlns:w15="http://schemas.microsoft.com/office/word/2012/wordml" xmlns:wpg="http://schemas.microsoft.com/office/word/2010/wordprocessingGroup" xmlns:wpi="http://schemas.microsoft.com/office/word/2010/wordprocessingInk" xmlns:wne="http://schemas.microsoft.com/office/word/2006/wordml" xmlns:wps="http://schemas.microsoft.com/office/word/2010/wordprocessingShape" mc:Ignorable="w14 w15 wp14">
   <w:body>
     <w:p>
       <w:r>
-        <w:t>Let see what happens when I add a word document to my project.</w:t>
+        <w:t>Let see what happens when I ad</w:t>
+      </w:r>
+      <w:r>
+        <w:t>d a word document to my project.</w:t>
       </w:r>
     </w:p>
+    <w:p/>
     <w:p>
+      <w:r>
+        <w:t>This my 1</w:t>
+      </w:r>
+      <w:r>
+        <w:rPr>
+          <w:vertAlign w:val="superscript"/>
+        </w:rPr>
+        <w:t>st</w:t>
+      </w:r>
+      <w:r>
+        <w:t xml:space="preserve"> change is from my PC in the shop.</w:t>
+      </w:r>
       <w:bookmarkStart w:id="0" w:name="_GoBack"/>
       <w:bookmarkEnd w:id="0"/>
     </w:p>
+    <w:p/>
+    <w:p/>
     <w:sectPr>
       <w:pgSz w:w="12240" w:h="15840"/>
       <w:pgMar w:top="1440" w:right="1440" w:bottom="1440" w:left="1440" w:header="720" w:footer="720" w:gutter="0"/>
@@ -34,7 +52,7 @@
     </w:rPrDefault>
     <w:pPrDefault/>
   </w:docDefaults>
-  <w:latentStyles w:defLockedState="0" w:defUIPriority="99" w:defSemiHidden="0" w:defUnhideWhenUsed="0" w:defQFormat="0" w:count="382">
+  <w:latentStyles w:defLockedState="0" w:defUIPriority="99" w:defSemiHidden="0" w:defUnhideWhenUsed="0" w:defQFormat="0" w:count="371">
     <w:lsdException w:name="Normal" w:uiPriority="0" w:qFormat="1"/>
     <w:lsdException w:name="heading 1" w:uiPriority="9" w:qFormat="1"/>
     <w:lsdException w:name="heading 2" w:semiHidden="1" w:uiPriority="9" w:unhideWhenUsed="1" w:qFormat="1"/>
@@ -191,15 +209,6 @@
     <w:lsdException w:name="Balloon Text" w:semiHidden="1" w:unhideWhenUsed="1"/>
     <w:lsdException w:name="Table Grid" w:uiPriority="39"/>
     <w:lsdException w:name="Table Theme" w:semiHidden="1" w:unhideWhenUsed="1"/>
-    <w:lsdException w:name="Note Level 1" w:semiHidden="1" w:unhideWhenUsed="1"/>
-    <w:lsdException w:name="Note Level 2" w:semiHidden="1" w:unhideWhenUsed="1"/>
-    <w:lsdException w:name="Note Level 3" w:semiHidden="1" w:unhideWhenUsed="1"/>
-    <w:lsdException w:name="Note Level 4" w:semiHidden="1" w:unhideWhenUsed="1"/>
-    <w:lsdException w:name="Note Level 5" w:semiHidden="1" w:unhideWhenUsed="1"/>
-    <w:lsdException w:name="Note Level 6" w:semiHidden="1" w:unhideWhenUsed="1"/>
-    <w:lsdException w:name="Note Level 7" w:semiHidden="1" w:unhideWhenUsed="1"/>
-    <w:lsdException w:name="Note Level 8" w:semiHidden="1" w:unhideWhenUsed="1"/>
-    <w:lsdException w:name="Note Level 9" w:semiHidden="1" w:unhideWhenUsed="1"/>
     <w:lsdException w:name="Placeholder Text" w:semiHidden="1"/>
     <w:lsdException w:name="No Spacing" w:uiPriority="1" w:qFormat="1"/>
     <w:lsdException w:name="Light Shading" w:uiPriority="60"/>
@@ -415,8 +424,6 @@
     <w:lsdException w:name="List Table 5 Dark Accent 6" w:uiPriority="50"/>
     <w:lsdException w:name="List Table 6 Colorful Accent 6" w:uiPriority="51"/>
     <w:lsdException w:name="List Table 7 Colorful Accent 6" w:uiPriority="52"/>
-    <w:lsdException w:name="Mention" w:semiHidden="1" w:unhideWhenUsed="1"/>
-    <w:lsdException w:name="Smart Hyperlink" w:semiHidden="1" w:unhideWhenUsed="1"/>
   </w:latentStyles>
   <w:style w:type="paragraph" w:default="1" w:styleId="Normal">
     <w:name w:val="Normal"/>

</xml_diff>